<commit_message>
Add all logic expression classes to ast
</commit_message>
<xml_diff>
--- a/docs/[TKOM] Interpreter prostego języka.docx
+++ b/docs/[TKOM] Interpreter prostego języka.docx
@@ -821,8 +821,6 @@
         </w:rPr>
         <w:t>Wypisuje zawartość</w:t>
       </w:r>
-      <w:bookmarkStart w:id="0" w:name="_GoBack"/>
-      <w:bookmarkEnd w:id="0"/>
       <w:r>
         <w:rPr>
           <w:rFonts w:eastAsia="Times New Roman"/>
@@ -2767,7 +2765,24 @@
           <w:noProof/>
           <w:lang w:val="en-GB" w:eastAsia="pl-PL"/>
         </w:rPr>
-        <w:t xml:space="preserve"> = [ unaryLogicOp ] (mathExpr | parenthLogicExpr);</w:t>
+        <w:t xml:space="preserve"> = [ unaryLogicOp ] (mathExpr </w:t>
+      </w:r>
+      <w:r>
+        <w:rPr>
+          <w:rFonts w:ascii="Consolas" w:hAnsi="Consolas"/>
+          <w:strike/>
+          <w:noProof/>
+          <w:lang w:val="en-GB" w:eastAsia="pl-PL"/>
+        </w:rPr>
+        <w:t>| parenthLogicExpr</w:t>
+      </w:r>
+      <w:r>
+        <w:rPr>
+          <w:rFonts w:ascii="Consolas" w:hAnsi="Consolas"/>
+          <w:noProof/>
+          <w:lang w:val="en-GB" w:eastAsia="pl-PL"/>
+        </w:rPr>
+        <w:t>);</w:t>
       </w:r>
     </w:p>
     <w:p>
@@ -2775,6 +2790,15 @@
         <w:pStyle w:val="Bezodstpw"/>
         <w:rPr>
           <w:rFonts w:ascii="Consolas" w:hAnsi="Consolas"/>
+          <w:lang w:val="en-GB"/>
+        </w:rPr>
+      </w:pPr>
+    </w:p>
+    <w:p>
+      <w:pPr>
+        <w:pStyle w:val="Bezodstpw"/>
+        <w:rPr>
+          <w:rFonts w:ascii="Consolas" w:hAnsi="Consolas"/>
           <w:noProof/>
           <w:lang w:val="en-GB" w:eastAsia="pl-PL"/>
         </w:rPr>
@@ -2786,11 +2810,351 @@
           <w:noProof/>
           <w:lang w:val="en-GB" w:eastAsia="pl-PL"/>
         </w:rPr>
+        <w:t>mathExpr</w:t>
+      </w:r>
+      <w:r>
+        <w:rPr>
+          <w:rFonts w:ascii="Consolas" w:hAnsi="Consolas"/>
+          <w:noProof/>
+          <w:lang w:val="en-GB" w:eastAsia="pl-PL"/>
+        </w:rPr>
+        <w:t xml:space="preserve"> = multiplicativeExpr</w:t>
+      </w:r>
+      <w:r>
+        <w:rPr>
+          <w:rFonts w:ascii="Consolas" w:hAnsi="Consolas"/>
+          <w:noProof/>
+          <w:lang w:val="en-GB" w:eastAsia="pl-PL"/>
+        </w:rPr>
+        <w:t xml:space="preserve"> </w:t>
+      </w:r>
+      <w:r>
+        <w:rPr>
+          <w:rFonts w:ascii="Consolas" w:hAnsi="Consolas"/>
+          <w:noProof/>
+          <w:lang w:val="en-GB" w:eastAsia="pl-PL"/>
+        </w:rPr>
+        <w:t>{ additiveOp</w:t>
+      </w:r>
+      <w:r>
+        <w:rPr>
+          <w:rFonts w:ascii="Consolas" w:hAnsi="Consolas"/>
+          <w:noProof/>
+          <w:lang w:val="en-GB" w:eastAsia="pl-PL"/>
+        </w:rPr>
+        <w:t xml:space="preserve"> multiplicativeExpr } ;</w:t>
+      </w:r>
+    </w:p>
+    <w:p>
+      <w:pPr>
+        <w:pStyle w:val="Bezodstpw"/>
+        <w:rPr>
+          <w:rFonts w:ascii="Consolas" w:hAnsi="Consolas"/>
+          <w:noProof/>
+          <w:lang w:val="en-GB" w:eastAsia="pl-PL"/>
+        </w:rPr>
+      </w:pPr>
+      <w:r>
+        <w:rPr>
+          <w:rFonts w:ascii="Consolas" w:hAnsi="Consolas"/>
+          <w:b/>
+          <w:noProof/>
+          <w:lang w:val="en-GB" w:eastAsia="pl-PL"/>
+        </w:rPr>
+        <w:t>multiplicativeExpr</w:t>
+      </w:r>
+      <w:r>
+        <w:rPr>
+          <w:rFonts w:ascii="Consolas" w:hAnsi="Consolas"/>
+          <w:noProof/>
+          <w:lang w:val="en-GB" w:eastAsia="pl-PL"/>
+        </w:rPr>
+        <w:t xml:space="preserve"> </w:t>
+      </w:r>
+      <w:r>
+        <w:rPr>
+          <w:rFonts w:ascii="Consolas" w:hAnsi="Consolas" w:cs="Cambria Math"/>
+          <w:noProof/>
+          <w:lang w:val="en-GB" w:eastAsia="pl-PL"/>
+        </w:rPr>
+        <w:t>​</w:t>
+      </w:r>
+      <w:r>
+        <w:rPr>
+          <w:rFonts w:ascii="Consolas" w:hAnsi="Consolas"/>
+          <w:noProof/>
+          <w:lang w:val="en-GB" w:eastAsia="pl-PL"/>
+        </w:rPr>
+        <w:t xml:space="preserve">= </w:t>
+      </w:r>
+      <w:r>
+        <w:rPr>
+          <w:rFonts w:ascii="Consolas" w:hAnsi="Consolas"/>
+          <w:noProof/>
+          <w:lang w:val="en-GB" w:eastAsia="pl-PL"/>
+        </w:rPr>
+        <w:t>b</w:t>
+      </w:r>
+      <w:r>
+        <w:rPr>
+          <w:rFonts w:ascii="Consolas" w:hAnsi="Consolas"/>
+          <w:noProof/>
+          <w:lang w:val="en-GB" w:eastAsia="pl-PL"/>
+        </w:rPr>
+        <w:t xml:space="preserve">aseMathExpr </w:t>
+      </w:r>
+      <w:r>
+        <w:rPr>
+          <w:rFonts w:ascii="Consolas" w:hAnsi="Consolas"/>
+          <w:noProof/>
+          <w:lang w:val="en-GB" w:eastAsia="pl-PL"/>
+        </w:rPr>
+        <w:t xml:space="preserve">{ multiplicativeOp </w:t>
+      </w:r>
+      <w:r>
+        <w:rPr>
+          <w:rFonts w:ascii="Consolas" w:hAnsi="Consolas"/>
+          <w:noProof/>
+          <w:lang w:val="en-GB" w:eastAsia="pl-PL"/>
+        </w:rPr>
+        <w:t>b</w:t>
+      </w:r>
+      <w:r>
+        <w:rPr>
+          <w:rFonts w:ascii="Consolas" w:hAnsi="Consolas"/>
+          <w:noProof/>
+          <w:lang w:val="en-GB" w:eastAsia="pl-PL"/>
+        </w:rPr>
+        <w:t xml:space="preserve">aseMathExpr </w:t>
+      </w:r>
+      <w:r>
+        <w:rPr>
+          <w:rFonts w:ascii="Consolas" w:hAnsi="Consolas"/>
+          <w:noProof/>
+          <w:lang w:val="en-GB" w:eastAsia="pl-PL"/>
+        </w:rPr>
+        <w:t>} ;</w:t>
+      </w:r>
+    </w:p>
+    <w:p>
+      <w:pPr>
+        <w:pStyle w:val="Bezodstpw"/>
+        <w:rPr>
+          <w:rFonts w:ascii="Consolas" w:hAnsi="Consolas"/>
+          <w:noProof/>
+          <w:lang w:val="en-GB" w:eastAsia="pl-PL"/>
+        </w:rPr>
+      </w:pPr>
+      <w:r>
+        <w:rPr>
+          <w:rFonts w:ascii="Consolas" w:hAnsi="Consolas"/>
+          <w:b/>
+          <w:noProof/>
+          <w:lang w:val="en-GB" w:eastAsia="pl-PL"/>
+        </w:rPr>
+        <w:t>b</w:t>
+      </w:r>
+      <w:r>
+        <w:rPr>
+          <w:rFonts w:ascii="Consolas" w:hAnsi="Consolas"/>
+          <w:b/>
+          <w:noProof/>
+          <w:lang w:val="en-GB" w:eastAsia="pl-PL"/>
+        </w:rPr>
+        <w:t>aseMath</w:t>
+      </w:r>
+      <w:r>
+        <w:rPr>
+          <w:rFonts w:ascii="Consolas" w:hAnsi="Consolas"/>
+          <w:b/>
+          <w:noProof/>
+          <w:lang w:val="en-GB" w:eastAsia="pl-PL"/>
+        </w:rPr>
+        <w:t>Expr</w:t>
+      </w:r>
+      <w:r>
+        <w:rPr>
+          <w:rFonts w:ascii="Consolas" w:hAnsi="Consolas"/>
+          <w:noProof/>
+          <w:lang w:val="en-GB" w:eastAsia="pl-PL"/>
+        </w:rPr>
+        <w:t xml:space="preserve"> </w:t>
+      </w:r>
+      <w:r>
+        <w:rPr>
+          <w:rFonts w:ascii="Consolas" w:hAnsi="Consolas" w:cs="Cambria Math"/>
+          <w:noProof/>
+          <w:lang w:val="en-GB" w:eastAsia="pl-PL"/>
+        </w:rPr>
+        <w:t>​</w:t>
+      </w:r>
+      <w:r>
+        <w:rPr>
+          <w:rFonts w:ascii="Consolas" w:hAnsi="Consolas"/>
+          <w:noProof/>
+          <w:lang w:val="en-GB" w:eastAsia="pl-PL"/>
+        </w:rPr>
+        <w:t xml:space="preserve">= </w:t>
+      </w:r>
+      <w:r>
+        <w:rPr>
+          <w:rFonts w:ascii="Consolas" w:hAnsi="Consolas"/>
+          <w:noProof/>
+          <w:lang w:val="en-GB" w:eastAsia="pl-PL"/>
+        </w:rPr>
+        <w:t>[</w:t>
+      </w:r>
+      <w:r>
+        <w:rPr>
+          <w:rFonts w:ascii="Consolas" w:hAnsi="Consolas"/>
+          <w:noProof/>
+          <w:lang w:val="en-GB" w:eastAsia="pl-PL"/>
+        </w:rPr>
+        <w:t>unaryMathOp</w:t>
+      </w:r>
+      <w:r>
+        <w:rPr>
+          <w:rFonts w:ascii="Consolas" w:hAnsi="Consolas"/>
+          <w:noProof/>
+          <w:lang w:val="en-GB" w:eastAsia="pl-PL"/>
+        </w:rPr>
+        <w:t xml:space="preserve"> ] </w:t>
+      </w:r>
+      <w:r>
+        <w:rPr>
+          <w:rFonts w:ascii="Consolas" w:hAnsi="Consolas"/>
+          <w:noProof/>
+          <w:lang w:val="en-GB" w:eastAsia="pl-PL"/>
+        </w:rPr>
+        <w:t>(</w:t>
+      </w:r>
+      <w:r>
+        <w:rPr>
+          <w:rFonts w:ascii="Consolas" w:hAnsi="Consolas"/>
+          <w:noProof/>
+          <w:lang w:val="en-GB" w:eastAsia="pl-PL"/>
+        </w:rPr>
+        <w:t>value</w:t>
+      </w:r>
+      <w:r>
+        <w:rPr>
+          <w:rFonts w:ascii="Consolas" w:hAnsi="Consolas"/>
+          <w:noProof/>
+          <w:lang w:val="en-GB" w:eastAsia="pl-PL"/>
+        </w:rPr>
+        <w:t xml:space="preserve"> </w:t>
+      </w:r>
+      <w:r>
+        <w:rPr>
+          <w:rFonts w:ascii="Consolas" w:hAnsi="Consolas"/>
+          <w:noProof/>
+          <w:lang w:val="en-GB" w:eastAsia="pl-PL"/>
+        </w:rPr>
+        <w:t>|</w:t>
+      </w:r>
+      <w:r>
+        <w:rPr>
+          <w:rFonts w:ascii="Consolas" w:hAnsi="Consolas"/>
+          <w:noProof/>
+          <w:lang w:val="en-GB" w:eastAsia="pl-PL"/>
+        </w:rPr>
+        <w:t xml:space="preserve"> </w:t>
+      </w:r>
+      <w:r>
+        <w:rPr>
+          <w:rFonts w:ascii="Consolas" w:hAnsi="Consolas"/>
+          <w:strike/>
+          <w:noProof/>
+          <w:lang w:val="en-GB" w:eastAsia="pl-PL"/>
+        </w:rPr>
+        <w:t>parenthMathExpr</w:t>
+      </w:r>
+      <w:r>
+        <w:rPr>
+          <w:rFonts w:ascii="Consolas" w:hAnsi="Consolas"/>
+          <w:noProof/>
+          <w:lang w:val="en-GB" w:eastAsia="pl-PL"/>
+        </w:rPr>
+        <w:t xml:space="preserve"> </w:t>
+      </w:r>
+      <w:r>
+        <w:rPr>
+          <w:rFonts w:ascii="Consolas" w:hAnsi="Consolas"/>
+          <w:noProof/>
+          <w:lang w:val="en-GB" w:eastAsia="pl-PL"/>
+        </w:rPr>
         <w:t>parenthLogicExpr</w:t>
       </w:r>
       <w:r>
         <w:rPr>
+          <w:rFonts w:ascii="Consolas" w:hAnsi="Consolas"/>
+          <w:noProof/>
+          <w:lang w:val="en-GB" w:eastAsia="pl-PL"/>
+        </w:rPr>
+        <w:t>)</w:t>
+      </w:r>
+      <w:r>
+        <w:rPr>
+          <w:rFonts w:ascii="Consolas" w:hAnsi="Consolas"/>
+          <w:noProof/>
+          <w:lang w:val="en-GB" w:eastAsia="pl-PL"/>
+        </w:rPr>
+        <w:t xml:space="preserve"> ;</w:t>
+      </w:r>
+    </w:p>
+    <w:p>
+      <w:pPr>
+        <w:pStyle w:val="Bezodstpw"/>
+        <w:rPr>
+          <w:rFonts w:ascii="Consolas" w:hAnsi="Consolas"/>
+          <w:strike/>
+          <w:noProof/>
+          <w:lang w:val="en-GB" w:eastAsia="pl-PL"/>
+        </w:rPr>
+      </w:pPr>
+      <w:r>
+        <w:rPr>
+          <w:rFonts w:ascii="Consolas" w:hAnsi="Consolas"/>
+          <w:b/>
+          <w:strike/>
+          <w:noProof/>
+          <w:lang w:val="en-GB" w:eastAsia="pl-PL"/>
+        </w:rPr>
+        <w:t>parenth</w:t>
+      </w:r>
+      <w:r>
+        <w:rPr>
+          <w:rFonts w:ascii="Consolas" w:hAnsi="Consolas"/>
+          <w:b/>
+          <w:strike/>
+          <w:noProof/>
+          <w:lang w:val="en-GB" w:eastAsia="pl-PL"/>
+        </w:rPr>
+        <w:t>Math</w:t>
+      </w:r>
+      <w:r>
+        <w:rPr>
+          <w:rFonts w:ascii="Consolas" w:hAnsi="Consolas"/>
+          <w:b/>
+          <w:strike/>
+          <w:noProof/>
+          <w:lang w:val="en-GB" w:eastAsia="pl-PL"/>
+        </w:rPr>
+        <w:t>Expr</w:t>
+      </w:r>
+      <w:r>
+        <w:rPr>
+          <w:rFonts w:ascii="Consolas" w:hAnsi="Consolas"/>
+          <w:strike/>
+          <w:noProof/>
+          <w:lang w:val="en-GB" w:eastAsia="pl-PL"/>
+        </w:rPr>
+        <w:t xml:space="preserve"> </w:t>
+      </w:r>
+      <w:r>
+        <w:rPr>
           <w:rFonts w:ascii="Consolas" w:hAnsi="Consolas" w:cs="Cambria Math"/>
+          <w:strike/>
           <w:noProof/>
           <w:lang w:val="en-GB" w:eastAsia="pl-PL"/>
         </w:rPr>
@@ -2799,22 +3163,25 @@
       <w:r>
         <w:rPr>
           <w:rFonts w:ascii="Consolas" w:hAnsi="Consolas"/>
-          <w:noProof/>
-          <w:lang w:val="en-GB" w:eastAsia="pl-PL"/>
-        </w:rPr>
-        <w:t xml:space="preserve"> = </w:t>
-      </w:r>
-      <w:r>
-        <w:rPr>
-          <w:rFonts w:ascii="Consolas" w:hAnsi="Consolas"/>
-          <w:noProof/>
-          <w:lang w:val="en-GB" w:eastAsia="pl-PL"/>
-        </w:rPr>
-        <w:t>"</w:t>
-      </w:r>
-      <w:r>
-        <w:rPr>
-          <w:rFonts w:ascii="Consolas" w:hAnsi="Consolas"/>
+          <w:strike/>
+          <w:noProof/>
+          <w:lang w:val="en-GB" w:eastAsia="pl-PL"/>
+        </w:rPr>
+        <w:t xml:space="preserve">= </w:t>
+      </w:r>
+      <w:r>
+        <w:rPr>
+          <w:rFonts w:ascii="Consolas" w:hAnsi="Consolas"/>
+          <w:strike/>
+          <w:noProof/>
+          <w:lang w:val="en-GB" w:eastAsia="pl-PL"/>
+        </w:rPr>
+        <w:t>"</w:t>
+      </w:r>
+      <w:r>
+        <w:rPr>
+          <w:rFonts w:ascii="Consolas" w:hAnsi="Consolas"/>
+          <w:strike/>
           <w:noProof/>
           <w:lang w:val="en-GB" w:eastAsia="pl-PL"/>
         </w:rPr>
@@ -2823,30 +3190,34 @@
       <w:r>
         <w:rPr>
           <w:rFonts w:ascii="Consolas" w:hAnsi="Consolas"/>
-          <w:noProof/>
-          <w:lang w:val="en-GB" w:eastAsia="pl-PL"/>
-        </w:rPr>
-        <w:t>"</w:t>
-      </w:r>
-      <w:r>
-        <w:rPr>
-          <w:rFonts w:ascii="Consolas" w:hAnsi="Consolas"/>
-          <w:noProof/>
-          <w:lang w:val="en-GB" w:eastAsia="pl-PL"/>
-        </w:rPr>
-        <w:t xml:space="preserve"> logicExpr </w:t>
-      </w:r>
-      <w:r>
-        <w:rPr>
-          <w:rFonts w:ascii="Consolas" w:hAnsi="Consolas"/>
-          <w:noProof/>
-          <w:lang w:val="en-GB" w:eastAsia="pl-PL"/>
-        </w:rPr>
-        <w:t>"</w:t>
-      </w:r>
-      <w:r>
-        <w:rPr>
-          <w:rFonts w:ascii="Consolas" w:hAnsi="Consolas"/>
+          <w:strike/>
+          <w:noProof/>
+          <w:lang w:val="en-GB" w:eastAsia="pl-PL"/>
+        </w:rPr>
+        <w:t>"</w:t>
+      </w:r>
+      <w:r>
+        <w:rPr>
+          <w:rFonts w:ascii="Consolas" w:hAnsi="Consolas"/>
+          <w:strike/>
+          <w:noProof/>
+          <w:lang w:val="en-GB" w:eastAsia="pl-PL"/>
+        </w:rPr>
+        <w:t xml:space="preserve"> mathExpr </w:t>
+      </w:r>
+      <w:r>
+        <w:rPr>
+          <w:rFonts w:ascii="Consolas" w:hAnsi="Consolas"/>
+          <w:strike/>
+          <w:noProof/>
+          <w:lang w:val="en-GB" w:eastAsia="pl-PL"/>
+        </w:rPr>
+        <w:t>"</w:t>
+      </w:r>
+      <w:r>
+        <w:rPr>
+          <w:rFonts w:ascii="Consolas" w:hAnsi="Consolas"/>
+          <w:strike/>
           <w:noProof/>
           <w:lang w:val="en-GB" w:eastAsia="pl-PL"/>
         </w:rPr>
@@ -2855,14 +3226,16 @@
       <w:r>
         <w:rPr>
           <w:rFonts w:ascii="Consolas" w:hAnsi="Consolas"/>
-          <w:noProof/>
-          <w:lang w:val="en-GB" w:eastAsia="pl-PL"/>
-        </w:rPr>
-        <w:t>"</w:t>
-      </w:r>
-      <w:r>
-        <w:rPr>
-          <w:rFonts w:ascii="Consolas" w:hAnsi="Consolas"/>
+          <w:strike/>
+          <w:noProof/>
+          <w:lang w:val="en-GB" w:eastAsia="pl-PL"/>
+        </w:rPr>
+        <w:t>"</w:t>
+      </w:r>
+      <w:r>
+        <w:rPr>
+          <w:rFonts w:ascii="Consolas" w:hAnsi="Consolas"/>
+          <w:strike/>
           <w:noProof/>
           <w:lang w:val="en-GB" w:eastAsia="pl-PL"/>
         </w:rPr>
@@ -2874,9 +3247,12 @@
         <w:pStyle w:val="Bezodstpw"/>
         <w:rPr>
           <w:rFonts w:ascii="Consolas" w:hAnsi="Consolas"/>
-          <w:lang w:val="en-GB"/>
-        </w:rPr>
-      </w:pPr>
+          <w:noProof/>
+          <w:lang w:val="en-GB" w:eastAsia="pl-PL"/>
+        </w:rPr>
+      </w:pPr>
+      <w:bookmarkStart w:id="0" w:name="_GoBack"/>
+      <w:bookmarkEnd w:id="0"/>
     </w:p>
     <w:p>
       <w:pPr>
@@ -2894,66 +3270,7 @@
           <w:noProof/>
           <w:lang w:val="en-GB" w:eastAsia="pl-PL"/>
         </w:rPr>
-        <w:t>mathExpr</w:t>
-      </w:r>
-      <w:r>
-        <w:rPr>
-          <w:rFonts w:ascii="Consolas" w:hAnsi="Consolas"/>
-          <w:noProof/>
-          <w:lang w:val="en-GB" w:eastAsia="pl-PL"/>
-        </w:rPr>
-        <w:t xml:space="preserve"> = multiplicativeExpr</w:t>
-      </w:r>
-      <w:r>
-        <w:rPr>
-          <w:rFonts w:ascii="Consolas" w:hAnsi="Consolas"/>
-          <w:noProof/>
-          <w:lang w:val="en-GB" w:eastAsia="pl-PL"/>
-        </w:rPr>
-        <w:t xml:space="preserve"> </w:t>
-      </w:r>
-      <w:r>
-        <w:rPr>
-          <w:rFonts w:ascii="Consolas" w:hAnsi="Consolas"/>
-          <w:noProof/>
-          <w:lang w:val="en-GB" w:eastAsia="pl-PL"/>
-        </w:rPr>
-        <w:t>{ additiveOp</w:t>
-      </w:r>
-      <w:r>
-        <w:rPr>
-          <w:rFonts w:ascii="Consolas" w:hAnsi="Consolas"/>
-          <w:noProof/>
-          <w:lang w:val="en-GB" w:eastAsia="pl-PL"/>
-        </w:rPr>
-        <w:t xml:space="preserve"> multiplicativeExpr } ;</w:t>
-      </w:r>
-    </w:p>
-    <w:p>
-      <w:pPr>
-        <w:pStyle w:val="Bezodstpw"/>
-        <w:rPr>
-          <w:rFonts w:ascii="Consolas" w:hAnsi="Consolas"/>
-          <w:noProof/>
-          <w:lang w:val="en-GB" w:eastAsia="pl-PL"/>
-        </w:rPr>
-      </w:pPr>
-      <w:r>
-        <w:rPr>
-          <w:rFonts w:ascii="Consolas" w:hAnsi="Consolas"/>
-          <w:b/>
-          <w:noProof/>
-          <w:lang w:val="en-GB" w:eastAsia="pl-PL"/>
-        </w:rPr>
-        <w:t>multiplicativeExpr</w:t>
-      </w:r>
-      <w:r>
-        <w:rPr>
-          <w:rFonts w:ascii="Consolas" w:hAnsi="Consolas"/>
-          <w:noProof/>
-          <w:lang w:val="en-GB" w:eastAsia="pl-PL"/>
-        </w:rPr>
-        <w:t xml:space="preserve"> </w:t>
+        <w:t>parenthLogicExpr</w:t>
       </w:r>
       <w:r>
         <w:rPr>
@@ -2969,329 +3286,7 @@
           <w:noProof/>
           <w:lang w:val="en-GB" w:eastAsia="pl-PL"/>
         </w:rPr>
-        <w:t xml:space="preserve">= </w:t>
-      </w:r>
-      <w:r>
-        <w:rPr>
-          <w:rFonts w:ascii="Consolas" w:hAnsi="Consolas"/>
-          <w:noProof/>
-          <w:lang w:val="en-GB" w:eastAsia="pl-PL"/>
-        </w:rPr>
-        <w:t>b</w:t>
-      </w:r>
-      <w:r>
-        <w:rPr>
-          <w:rFonts w:ascii="Consolas" w:hAnsi="Consolas"/>
-          <w:noProof/>
-          <w:lang w:val="en-GB" w:eastAsia="pl-PL"/>
-        </w:rPr>
-        <w:t xml:space="preserve">aseMathExpr </w:t>
-      </w:r>
-      <w:r>
-        <w:rPr>
-          <w:rFonts w:ascii="Consolas" w:hAnsi="Consolas"/>
-          <w:noProof/>
-          <w:lang w:val="en-GB" w:eastAsia="pl-PL"/>
-        </w:rPr>
-        <w:t xml:space="preserve">{ multiplicativeOp </w:t>
-      </w:r>
-      <w:r>
-        <w:rPr>
-          <w:rFonts w:ascii="Consolas" w:hAnsi="Consolas"/>
-          <w:noProof/>
-          <w:lang w:val="en-GB" w:eastAsia="pl-PL"/>
-        </w:rPr>
-        <w:t>b</w:t>
-      </w:r>
-      <w:r>
-        <w:rPr>
-          <w:rFonts w:ascii="Consolas" w:hAnsi="Consolas"/>
-          <w:noProof/>
-          <w:lang w:val="en-GB" w:eastAsia="pl-PL"/>
-        </w:rPr>
-        <w:t xml:space="preserve">aseMathExpr </w:t>
-      </w:r>
-      <w:r>
-        <w:rPr>
-          <w:rFonts w:ascii="Consolas" w:hAnsi="Consolas"/>
-          <w:noProof/>
-          <w:lang w:val="en-GB" w:eastAsia="pl-PL"/>
-        </w:rPr>
-        <w:t>} ;</w:t>
-      </w:r>
-    </w:p>
-    <w:p>
-      <w:pPr>
-        <w:pStyle w:val="Bezodstpw"/>
-        <w:rPr>
-          <w:rFonts w:ascii="Consolas" w:hAnsi="Consolas"/>
-          <w:noProof/>
-          <w:lang w:val="en-GB" w:eastAsia="pl-PL"/>
-        </w:rPr>
-      </w:pPr>
-      <w:r>
-        <w:rPr>
-          <w:rFonts w:ascii="Consolas" w:hAnsi="Consolas"/>
-          <w:b/>
-          <w:noProof/>
-          <w:lang w:val="en-GB" w:eastAsia="pl-PL"/>
-        </w:rPr>
-        <w:t>b</w:t>
-      </w:r>
-      <w:r>
-        <w:rPr>
-          <w:rFonts w:ascii="Consolas" w:hAnsi="Consolas"/>
-          <w:b/>
-          <w:noProof/>
-          <w:lang w:val="en-GB" w:eastAsia="pl-PL"/>
-        </w:rPr>
-        <w:t>aseMath</w:t>
-      </w:r>
-      <w:r>
-        <w:rPr>
-          <w:rFonts w:ascii="Consolas" w:hAnsi="Consolas"/>
-          <w:b/>
-          <w:noProof/>
-          <w:lang w:val="en-GB" w:eastAsia="pl-PL"/>
-        </w:rPr>
-        <w:t>Expr</w:t>
-      </w:r>
-      <w:r>
-        <w:rPr>
-          <w:rFonts w:ascii="Consolas" w:hAnsi="Consolas"/>
-          <w:noProof/>
-          <w:lang w:val="en-GB" w:eastAsia="pl-PL"/>
-        </w:rPr>
-        <w:t xml:space="preserve"> </w:t>
-      </w:r>
-      <w:r>
-        <w:rPr>
-          <w:rFonts w:ascii="Consolas" w:hAnsi="Consolas" w:cs="Cambria Math"/>
-          <w:noProof/>
-          <w:lang w:val="en-GB" w:eastAsia="pl-PL"/>
-        </w:rPr>
-        <w:t>​</w:t>
-      </w:r>
-      <w:r>
-        <w:rPr>
-          <w:rFonts w:ascii="Consolas" w:hAnsi="Consolas"/>
-          <w:noProof/>
-          <w:lang w:val="en-GB" w:eastAsia="pl-PL"/>
-        </w:rPr>
-        <w:t xml:space="preserve">= </w:t>
-      </w:r>
-      <w:r>
-        <w:rPr>
-          <w:rFonts w:ascii="Consolas" w:hAnsi="Consolas"/>
-          <w:noProof/>
-          <w:lang w:val="en-GB" w:eastAsia="pl-PL"/>
-        </w:rPr>
-        <w:t>[</w:t>
-      </w:r>
-      <w:r>
-        <w:rPr>
-          <w:rFonts w:ascii="Consolas" w:hAnsi="Consolas"/>
-          <w:noProof/>
-          <w:lang w:val="en-GB" w:eastAsia="pl-PL"/>
-        </w:rPr>
-        <w:t>unaryMathOp</w:t>
-      </w:r>
-      <w:r>
-        <w:rPr>
-          <w:rFonts w:ascii="Consolas" w:hAnsi="Consolas"/>
-          <w:noProof/>
-          <w:lang w:val="en-GB" w:eastAsia="pl-PL"/>
-        </w:rPr>
-        <w:t xml:space="preserve"> ] </w:t>
-      </w:r>
-      <w:r>
-        <w:rPr>
-          <w:rFonts w:ascii="Consolas" w:hAnsi="Consolas"/>
-          <w:noProof/>
-          <w:lang w:val="en-GB" w:eastAsia="pl-PL"/>
-        </w:rPr>
-        <w:t>(</w:t>
-      </w:r>
-      <w:r>
-        <w:rPr>
-          <w:rFonts w:ascii="Consolas" w:hAnsi="Consolas"/>
-          <w:noProof/>
-          <w:lang w:val="en-GB" w:eastAsia="pl-PL"/>
-        </w:rPr>
-        <w:t>value</w:t>
-      </w:r>
-      <w:r>
-        <w:rPr>
-          <w:rFonts w:ascii="Consolas" w:hAnsi="Consolas"/>
-          <w:noProof/>
-          <w:lang w:val="en-GB" w:eastAsia="pl-PL"/>
-        </w:rPr>
-        <w:t xml:space="preserve"> </w:t>
-      </w:r>
-      <w:r>
-        <w:rPr>
-          <w:rFonts w:ascii="Consolas" w:hAnsi="Consolas"/>
-          <w:noProof/>
-          <w:lang w:val="en-GB" w:eastAsia="pl-PL"/>
-        </w:rPr>
-        <w:t>|</w:t>
-      </w:r>
-      <w:r>
-        <w:rPr>
-          <w:rFonts w:ascii="Consolas" w:hAnsi="Consolas"/>
-          <w:noProof/>
-          <w:lang w:val="en-GB" w:eastAsia="pl-PL"/>
-        </w:rPr>
-        <w:t xml:space="preserve"> </w:t>
-      </w:r>
-      <w:r>
-        <w:rPr>
-          <w:rFonts w:ascii="Consolas" w:hAnsi="Consolas"/>
-          <w:noProof/>
-          <w:lang w:val="en-GB" w:eastAsia="pl-PL"/>
-        </w:rPr>
-        <w:t>parenthMathExpr</w:t>
-      </w:r>
-      <w:r>
-        <w:rPr>
-          <w:rFonts w:ascii="Consolas" w:hAnsi="Consolas"/>
-          <w:noProof/>
-          <w:lang w:val="en-GB" w:eastAsia="pl-PL"/>
-        </w:rPr>
-        <w:t>)</w:t>
-      </w:r>
-      <w:r>
-        <w:rPr>
-          <w:rFonts w:ascii="Consolas" w:hAnsi="Consolas"/>
-          <w:noProof/>
-          <w:lang w:val="en-GB" w:eastAsia="pl-PL"/>
-        </w:rPr>
-        <w:t xml:space="preserve"> ;</w:t>
-      </w:r>
-    </w:p>
-    <w:p>
-      <w:pPr>
-        <w:pStyle w:val="Bezodstpw"/>
-        <w:rPr>
-          <w:rFonts w:ascii="Consolas" w:hAnsi="Consolas"/>
-          <w:noProof/>
-          <w:lang w:val="en-GB" w:eastAsia="pl-PL"/>
-        </w:rPr>
-      </w:pPr>
-      <w:r>
-        <w:rPr>
-          <w:rFonts w:ascii="Consolas" w:hAnsi="Consolas"/>
-          <w:b/>
-          <w:noProof/>
-          <w:lang w:val="en-GB" w:eastAsia="pl-PL"/>
-        </w:rPr>
-        <w:t>parenth</w:t>
-      </w:r>
-      <w:r>
-        <w:rPr>
-          <w:rFonts w:ascii="Consolas" w:hAnsi="Consolas"/>
-          <w:b/>
-          <w:noProof/>
-          <w:lang w:val="en-GB" w:eastAsia="pl-PL"/>
-        </w:rPr>
-        <w:t>Math</w:t>
-      </w:r>
-      <w:r>
-        <w:rPr>
-          <w:rFonts w:ascii="Consolas" w:hAnsi="Consolas"/>
-          <w:b/>
-          <w:noProof/>
-          <w:lang w:val="en-GB" w:eastAsia="pl-PL"/>
-        </w:rPr>
-        <w:t>Expr</w:t>
-      </w:r>
-      <w:r>
-        <w:rPr>
-          <w:rFonts w:ascii="Consolas" w:hAnsi="Consolas"/>
-          <w:noProof/>
-          <w:lang w:val="en-GB" w:eastAsia="pl-PL"/>
-        </w:rPr>
-        <w:t xml:space="preserve"> </w:t>
-      </w:r>
-      <w:r>
-        <w:rPr>
-          <w:rFonts w:ascii="Consolas" w:hAnsi="Consolas" w:cs="Cambria Math"/>
-          <w:noProof/>
-          <w:lang w:val="en-GB" w:eastAsia="pl-PL"/>
-        </w:rPr>
-        <w:t>​</w:t>
-      </w:r>
-      <w:r>
-        <w:rPr>
-          <w:rFonts w:ascii="Consolas" w:hAnsi="Consolas"/>
-          <w:noProof/>
-          <w:lang w:val="en-GB" w:eastAsia="pl-PL"/>
-        </w:rPr>
-        <w:t xml:space="preserve">= </w:t>
-      </w:r>
-      <w:r>
-        <w:rPr>
-          <w:rFonts w:ascii="Consolas" w:hAnsi="Consolas"/>
-          <w:noProof/>
-          <w:lang w:val="en-GB" w:eastAsia="pl-PL"/>
-        </w:rPr>
-        <w:t>"</w:t>
-      </w:r>
-      <w:r>
-        <w:rPr>
-          <w:rFonts w:ascii="Consolas" w:hAnsi="Consolas"/>
-          <w:noProof/>
-          <w:lang w:val="en-GB" w:eastAsia="pl-PL"/>
-        </w:rPr>
-        <w:t>(</w:t>
-      </w:r>
-      <w:r>
-        <w:rPr>
-          <w:rFonts w:ascii="Consolas" w:hAnsi="Consolas"/>
-          <w:noProof/>
-          <w:lang w:val="en-GB" w:eastAsia="pl-PL"/>
-        </w:rPr>
-        <w:t>"</w:t>
-      </w:r>
-      <w:r>
-        <w:rPr>
-          <w:rFonts w:ascii="Consolas" w:hAnsi="Consolas"/>
-          <w:noProof/>
-          <w:lang w:val="en-GB" w:eastAsia="pl-PL"/>
-        </w:rPr>
-        <w:t xml:space="preserve"> mathExpr </w:t>
-      </w:r>
-      <w:r>
-        <w:rPr>
-          <w:rFonts w:ascii="Consolas" w:hAnsi="Consolas"/>
-          <w:noProof/>
-          <w:lang w:val="en-GB" w:eastAsia="pl-PL"/>
-        </w:rPr>
-        <w:t>"</w:t>
-      </w:r>
-      <w:r>
-        <w:rPr>
-          <w:rFonts w:ascii="Consolas" w:hAnsi="Consolas"/>
-          <w:noProof/>
-          <w:lang w:val="en-GB" w:eastAsia="pl-PL"/>
-        </w:rPr>
-        <w:t>)</w:t>
-      </w:r>
-      <w:r>
-        <w:rPr>
-          <w:rFonts w:ascii="Consolas" w:hAnsi="Consolas"/>
-          <w:noProof/>
-          <w:lang w:val="en-GB" w:eastAsia="pl-PL"/>
-        </w:rPr>
-        <w:t>"</w:t>
-      </w:r>
-      <w:r>
-        <w:rPr>
-          <w:rFonts w:ascii="Consolas" w:hAnsi="Consolas"/>
-          <w:noProof/>
-          <w:lang w:val="en-GB" w:eastAsia="pl-PL"/>
-        </w:rPr>
-        <w:t xml:space="preserve"> ;</w:t>
+        <w:t xml:space="preserve"> = "(" logicExpr ")" ;</w:t>
       </w:r>
     </w:p>
     <w:p>
@@ -7979,7 +7974,7 @@
 </file>
 
 <file path=customXml/itemProps1.xml><?xml version="1.0" encoding="utf-8"?>
-<ds:datastoreItem xmlns:ds="http://schemas.openxmlformats.org/officeDocument/2006/customXml" ds:itemID="{674A4FD1-C76C-48E9-8DE4-DD077A0BF813}">
+<ds:datastoreItem xmlns:ds="http://schemas.openxmlformats.org/officeDocument/2006/customXml" ds:itemID="{5ACBD698-5AA7-4C74-ABB9-07E22DB52077}">
   <ds:schemaRefs>
     <ds:schemaRef ds:uri="http://schemas.openxmlformats.org/officeDocument/2006/bibliography"/>
   </ds:schemaRefs>

</xml_diff>

<commit_message>
Add *.cpp file from *Expr*.hpp
</commit_message>
<xml_diff>
--- a/docs/[TKOM] Interpreter prostego języka.docx
+++ b/docs/[TKOM] Interpreter prostego języka.docx
@@ -2730,7 +2730,23 @@
           <w:noProof/>
           <w:lang w:val="en-GB" w:eastAsia="pl-PL"/>
         </w:rPr>
-        <w:t>= baseLogicExpr { relationOp baseLogicExpr } ;</w:t>
+        <w:t xml:space="preserve">= baseLogicExpr </w:t>
+      </w:r>
+      <w:r>
+        <w:rPr>
+          <w:rFonts w:ascii="Consolas" w:hAnsi="Consolas"/>
+          <w:noProof/>
+          <w:lang w:val="en-GB" w:eastAsia="pl-PL"/>
+        </w:rPr>
+        <w:t>[ relationOp baseLogicExpr ]</w:t>
+      </w:r>
+      <w:r>
+        <w:rPr>
+          <w:rFonts w:ascii="Consolas" w:hAnsi="Consolas"/>
+          <w:noProof/>
+          <w:lang w:val="en-GB" w:eastAsia="pl-PL"/>
+        </w:rPr>
+        <w:t xml:space="preserve"> ;</w:t>
       </w:r>
     </w:p>
     <w:p>
@@ -2765,7 +2781,17 @@
           <w:noProof/>
           <w:lang w:val="en-GB" w:eastAsia="pl-PL"/>
         </w:rPr>
-        <w:t xml:space="preserve"> = [ unaryLogicOp ] (mathExpr </w:t>
+        <w:t xml:space="preserve"> = [ unaryLogicOp ] (ma</w:t>
+      </w:r>
+      <w:bookmarkStart w:id="0" w:name="_GoBack"/>
+      <w:bookmarkEnd w:id="0"/>
+      <w:r>
+        <w:rPr>
+          <w:rFonts w:ascii="Consolas" w:hAnsi="Consolas"/>
+          <w:noProof/>
+          <w:lang w:val="en-GB" w:eastAsia="pl-PL"/>
+        </w:rPr>
+        <w:t xml:space="preserve">thExpr </w:t>
       </w:r>
       <w:r>
         <w:rPr>
@@ -3251,8 +3277,6 @@
           <w:lang w:val="en-GB" w:eastAsia="pl-PL"/>
         </w:rPr>
       </w:pPr>
-      <w:bookmarkStart w:id="0" w:name="_GoBack"/>
-      <w:bookmarkEnd w:id="0"/>
     </w:p>
     <w:p>
       <w:pPr>
@@ -7974,7 +7998,7 @@
 </file>
 
 <file path=customXml/itemProps1.xml><?xml version="1.0" encoding="utf-8"?>
-<ds:datastoreItem xmlns:ds="http://schemas.openxmlformats.org/officeDocument/2006/customXml" ds:itemID="{5ACBD698-5AA7-4C74-ABB9-07E22DB52077}">
+<ds:datastoreItem xmlns:ds="http://schemas.openxmlformats.org/officeDocument/2006/customXml" ds:itemID="{1C8A5716-E289-41B8-9B7A-5CD0130932E1}">
   <ds:schemaRefs>
     <ds:schemaRef ds:uri="http://schemas.openxmlformats.org/officeDocument/2006/bibliography"/>
   </ds:schemaRefs>

</xml_diff>